<commit_message>
Use Case Description (Use case scenario)
Use Case Description (Use case scenario)
</commit_message>
<xml_diff>
--- a/Term (1)/Words/Use Case Description (Use case scenario).docx
+++ b/Term (1)/Words/Use Case Description (Use case scenario).docx
@@ -5618,22 +5618,905 @@
       </w:pPr>
       <w:r>
         <w:rPr>
-          <w:noProof/>
+          <w:b/>
+          <w:bCs/>
+          <w:color w:val="0D0D0D" w:themeColor="text1" w:themeTint="F2"/>
+          <w:sz w:val="32"/>
+          <w:szCs w:val="32"/>
+          <w:lang w:bidi="ar-EG"/>
         </w:rPr>
         <w:lastRenderedPageBreak/>
+        <w:t>Manage Profile information:</w:t>
+      </w:r>
+    </w:p>
+    <w:tbl>
+      <w:tblPr>
+        <w:tblStyle w:val="TableGrid"/>
+        <w:tblpPr w:leftFromText="180" w:rightFromText="180" w:vertAnchor="page" w:horzAnchor="margin" w:tblpXSpec="center" w:tblpY="6601"/>
+        <w:tblW w:w="10165" w:type="dxa"/>
+        <w:tblLayout w:type="fixed"/>
+        <w:tblLook w:val="0620" w:firstRow="1" w:lastRow="0" w:firstColumn="0" w:lastColumn="0" w:noHBand="1" w:noVBand="1"/>
+      </w:tblPr>
+      <w:tblGrid>
+        <w:gridCol w:w="3305"/>
+        <w:gridCol w:w="6860"/>
+      </w:tblGrid>
+      <w:tr>
+        <w:tc>
+          <w:tcPr>
+            <w:tcW w:w="3305" w:type="dxa"/>
+            <w:tcBorders>
+              <w:top w:val="single" w:sz="4" w:space="0" w:color="000000" w:themeColor="text1"/>
+              <w:left w:val="single" w:sz="4" w:space="0" w:color="000000" w:themeColor="text1"/>
+              <w:bottom w:val="single" w:sz="4" w:space="0" w:color="000000" w:themeColor="text1"/>
+              <w:right w:val="single" w:sz="4" w:space="0" w:color="000000" w:themeColor="text1"/>
+            </w:tcBorders>
+            <w:shd w:val="clear" w:color="auto" w:fill="E2EFD9" w:themeFill="accent6" w:themeFillTint="33"/>
+            <w:hideMark/>
+          </w:tcPr>
+          <w:p>
+            <w:pPr>
+              <w:rPr>
+                <w:b/>
+                <w:bCs/>
+                <w:sz w:val="28"/>
+                <w:szCs w:val="28"/>
+              </w:rPr>
+            </w:pPr>
+            <w:r>
+              <w:rPr>
+                <w:b/>
+                <w:bCs/>
+                <w:sz w:val="28"/>
+                <w:szCs w:val="28"/>
+              </w:rPr>
+              <w:t>Use Case ID:</w:t>
+            </w:r>
+          </w:p>
+        </w:tc>
+        <w:tc>
+          <w:tcPr>
+            <w:tcW w:w="6860" w:type="dxa"/>
+            <w:tcBorders>
+              <w:top w:val="single" w:sz="4" w:space="0" w:color="000000" w:themeColor="text1"/>
+              <w:left w:val="single" w:sz="4" w:space="0" w:color="000000" w:themeColor="text1"/>
+              <w:bottom w:val="single" w:sz="4" w:space="0" w:color="000000" w:themeColor="text1"/>
+              <w:right w:val="single" w:sz="4" w:space="0" w:color="000000" w:themeColor="text1"/>
+            </w:tcBorders>
+            <w:hideMark/>
+          </w:tcPr>
+          <w:p>
+            <w:pPr>
+              <w:rPr>
+                <w:sz w:val="28"/>
+                <w:szCs w:val="28"/>
+              </w:rPr>
+            </w:pPr>
+            <w:r>
+              <w:rPr>
+                <w:sz w:val="28"/>
+                <w:szCs w:val="28"/>
+              </w:rPr>
+              <w:t>Zar3a007</w:t>
+            </w:r>
+          </w:p>
+        </w:tc>
+      </w:tr>
+      <w:tr>
+        <w:tc>
+          <w:tcPr>
+            <w:tcW w:w="3305" w:type="dxa"/>
+            <w:tcBorders>
+              <w:top w:val="single" w:sz="4" w:space="0" w:color="000000" w:themeColor="text1"/>
+              <w:left w:val="single" w:sz="4" w:space="0" w:color="000000" w:themeColor="text1"/>
+              <w:bottom w:val="single" w:sz="4" w:space="0" w:color="000000" w:themeColor="text1"/>
+              <w:right w:val="single" w:sz="4" w:space="0" w:color="000000" w:themeColor="text1"/>
+            </w:tcBorders>
+            <w:shd w:val="clear" w:color="auto" w:fill="E2EFD9" w:themeFill="accent6" w:themeFillTint="33"/>
+            <w:hideMark/>
+          </w:tcPr>
+          <w:p>
+            <w:pPr>
+              <w:rPr>
+                <w:b/>
+                <w:bCs/>
+                <w:sz w:val="28"/>
+                <w:szCs w:val="28"/>
+              </w:rPr>
+            </w:pPr>
+            <w:r>
+              <w:rPr>
+                <w:b/>
+                <w:bCs/>
+                <w:sz w:val="28"/>
+                <w:szCs w:val="28"/>
+              </w:rPr>
+              <w:t>Use Case Name:</w:t>
+            </w:r>
+          </w:p>
+        </w:tc>
+        <w:tc>
+          <w:tcPr>
+            <w:tcW w:w="6860" w:type="dxa"/>
+            <w:tcBorders>
+              <w:top w:val="single" w:sz="4" w:space="0" w:color="000000" w:themeColor="text1"/>
+              <w:left w:val="single" w:sz="4" w:space="0" w:color="000000" w:themeColor="text1"/>
+              <w:bottom w:val="single" w:sz="4" w:space="0" w:color="000000" w:themeColor="text1"/>
+              <w:right w:val="single" w:sz="4" w:space="0" w:color="000000" w:themeColor="text1"/>
+            </w:tcBorders>
+            <w:hideMark/>
+          </w:tcPr>
+          <w:p>
+            <w:pPr>
+              <w:rPr>
+                <w:sz w:val="28"/>
+                <w:szCs w:val="28"/>
+              </w:rPr>
+            </w:pPr>
+            <w:r>
+              <w:rPr>
+                <w:sz w:val="28"/>
+                <w:szCs w:val="28"/>
+              </w:rPr>
+              <w:t>User Information</w:t>
+            </w:r>
+          </w:p>
+        </w:tc>
+      </w:tr>
+      <w:tr>
+        <w:tc>
+          <w:tcPr>
+            <w:tcW w:w="3305" w:type="dxa"/>
+            <w:tcBorders>
+              <w:top w:val="single" w:sz="4" w:space="0" w:color="000000" w:themeColor="text1"/>
+              <w:left w:val="single" w:sz="4" w:space="0" w:color="000000" w:themeColor="text1"/>
+              <w:bottom w:val="single" w:sz="4" w:space="0" w:color="000000" w:themeColor="text1"/>
+              <w:right w:val="single" w:sz="4" w:space="0" w:color="000000" w:themeColor="text1"/>
+            </w:tcBorders>
+            <w:shd w:val="clear" w:color="auto" w:fill="E2EFD9" w:themeFill="accent6" w:themeFillTint="33"/>
+            <w:hideMark/>
+          </w:tcPr>
+          <w:p>
+            <w:pPr>
+              <w:rPr>
+                <w:b/>
+                <w:bCs/>
+                <w:sz w:val="28"/>
+                <w:szCs w:val="28"/>
+              </w:rPr>
+            </w:pPr>
+            <w:r>
+              <w:rPr>
+                <w:b/>
+                <w:bCs/>
+                <w:sz w:val="28"/>
+                <w:szCs w:val="28"/>
+              </w:rPr>
+              <w:t>Area:</w:t>
+            </w:r>
+          </w:p>
+        </w:tc>
+        <w:tc>
+          <w:tcPr>
+            <w:tcW w:w="6860" w:type="dxa"/>
+            <w:tcBorders>
+              <w:top w:val="single" w:sz="4" w:space="0" w:color="000000" w:themeColor="text1"/>
+              <w:left w:val="single" w:sz="4" w:space="0" w:color="000000" w:themeColor="text1"/>
+              <w:bottom w:val="single" w:sz="4" w:space="0" w:color="000000" w:themeColor="text1"/>
+              <w:right w:val="single" w:sz="4" w:space="0" w:color="000000" w:themeColor="text1"/>
+            </w:tcBorders>
+            <w:hideMark/>
+          </w:tcPr>
+          <w:p>
+            <w:pPr>
+              <w:rPr>
+                <w:sz w:val="28"/>
+                <w:szCs w:val="28"/>
+              </w:rPr>
+            </w:pPr>
+            <w:r>
+              <w:rPr>
+                <w:sz w:val="28"/>
+                <w:szCs w:val="28"/>
+              </w:rPr>
+              <w:t>Application</w:t>
+            </w:r>
+          </w:p>
+        </w:tc>
+      </w:tr>
+      <w:tr>
+        <w:tc>
+          <w:tcPr>
+            <w:tcW w:w="3305" w:type="dxa"/>
+            <w:tcBorders>
+              <w:top w:val="single" w:sz="4" w:space="0" w:color="000000" w:themeColor="text1"/>
+              <w:left w:val="single" w:sz="4" w:space="0" w:color="000000" w:themeColor="text1"/>
+              <w:bottom w:val="single" w:sz="4" w:space="0" w:color="000000" w:themeColor="text1"/>
+              <w:right w:val="single" w:sz="4" w:space="0" w:color="000000" w:themeColor="text1"/>
+            </w:tcBorders>
+            <w:shd w:val="clear" w:color="auto" w:fill="E2EFD9" w:themeFill="accent6" w:themeFillTint="33"/>
+            <w:hideMark/>
+          </w:tcPr>
+          <w:p>
+            <w:pPr>
+              <w:rPr>
+                <w:b/>
+                <w:bCs/>
+                <w:sz w:val="28"/>
+                <w:szCs w:val="28"/>
+              </w:rPr>
+            </w:pPr>
+            <w:r>
+              <w:rPr>
+                <w:b/>
+                <w:bCs/>
+                <w:sz w:val="28"/>
+                <w:szCs w:val="28"/>
+              </w:rPr>
+              <w:t>Actor:</w:t>
+            </w:r>
+          </w:p>
+        </w:tc>
+        <w:tc>
+          <w:tcPr>
+            <w:tcW w:w="6860" w:type="dxa"/>
+            <w:tcBorders>
+              <w:top w:val="single" w:sz="4" w:space="0" w:color="000000" w:themeColor="text1"/>
+              <w:left w:val="single" w:sz="4" w:space="0" w:color="000000" w:themeColor="text1"/>
+              <w:bottom w:val="single" w:sz="4" w:space="0" w:color="000000" w:themeColor="text1"/>
+              <w:right w:val="single" w:sz="4" w:space="0" w:color="000000" w:themeColor="text1"/>
+            </w:tcBorders>
+            <w:hideMark/>
+          </w:tcPr>
+          <w:p>
+            <w:pPr>
+              <w:rPr>
+                <w:sz w:val="28"/>
+                <w:szCs w:val="28"/>
+              </w:rPr>
+            </w:pPr>
+            <w:r>
+              <w:rPr>
+                <w:sz w:val="28"/>
+                <w:szCs w:val="28"/>
+              </w:rPr>
+              <w:t>User</w:t>
+            </w:r>
+          </w:p>
+        </w:tc>
+      </w:tr>
+      <w:tr>
+        <w:tc>
+          <w:tcPr>
+            <w:tcW w:w="3305" w:type="dxa"/>
+            <w:tcBorders>
+              <w:top w:val="single" w:sz="4" w:space="0" w:color="000000" w:themeColor="text1"/>
+              <w:left w:val="single" w:sz="4" w:space="0" w:color="000000" w:themeColor="text1"/>
+              <w:bottom w:val="single" w:sz="4" w:space="0" w:color="000000" w:themeColor="text1"/>
+              <w:right w:val="single" w:sz="4" w:space="0" w:color="000000" w:themeColor="text1"/>
+            </w:tcBorders>
+            <w:shd w:val="clear" w:color="auto" w:fill="E2EFD9" w:themeFill="accent6" w:themeFillTint="33"/>
+            <w:hideMark/>
+          </w:tcPr>
+          <w:p>
+            <w:pPr>
+              <w:rPr>
+                <w:b/>
+                <w:bCs/>
+                <w:sz w:val="28"/>
+                <w:szCs w:val="28"/>
+              </w:rPr>
+            </w:pPr>
+            <w:r>
+              <w:rPr>
+                <w:b/>
+                <w:bCs/>
+                <w:sz w:val="28"/>
+                <w:szCs w:val="28"/>
+              </w:rPr>
+              <w:t>Description:</w:t>
+            </w:r>
+          </w:p>
+        </w:tc>
+        <w:tc>
+          <w:tcPr>
+            <w:tcW w:w="6860" w:type="dxa"/>
+            <w:tcBorders>
+              <w:top w:val="single" w:sz="4" w:space="0" w:color="000000" w:themeColor="text1"/>
+              <w:left w:val="single" w:sz="4" w:space="0" w:color="000000" w:themeColor="text1"/>
+              <w:bottom w:val="single" w:sz="4" w:space="0" w:color="000000" w:themeColor="text1"/>
+              <w:right w:val="single" w:sz="4" w:space="0" w:color="000000" w:themeColor="text1"/>
+            </w:tcBorders>
+            <w:hideMark/>
+          </w:tcPr>
+          <w:p>
+            <w:pPr>
+              <w:rPr>
+                <w:sz w:val="28"/>
+                <w:szCs w:val="28"/>
+              </w:rPr>
+            </w:pPr>
+            <w:r>
+              <w:rPr>
+                <w:sz w:val="28"/>
+                <w:szCs w:val="28"/>
+              </w:rPr>
+              <w:t xml:space="preserve">Manage Profile Info </w:t>
+            </w:r>
+          </w:p>
+        </w:tc>
+      </w:tr>
+      <w:tr>
+        <w:tc>
+          <w:tcPr>
+            <w:tcW w:w="3305" w:type="dxa"/>
+            <w:tcBorders>
+              <w:top w:val="single" w:sz="4" w:space="0" w:color="000000" w:themeColor="text1"/>
+              <w:left w:val="single" w:sz="4" w:space="0" w:color="000000" w:themeColor="text1"/>
+              <w:bottom w:val="single" w:sz="4" w:space="0" w:color="000000" w:themeColor="text1"/>
+              <w:right w:val="single" w:sz="4" w:space="0" w:color="000000" w:themeColor="text1"/>
+            </w:tcBorders>
+            <w:shd w:val="clear" w:color="auto" w:fill="E2EFD9" w:themeFill="accent6" w:themeFillTint="33"/>
+            <w:hideMark/>
+          </w:tcPr>
+          <w:p>
+            <w:pPr>
+              <w:rPr>
+                <w:b/>
+                <w:bCs/>
+                <w:sz w:val="28"/>
+                <w:szCs w:val="28"/>
+              </w:rPr>
+            </w:pPr>
+            <w:r>
+              <w:rPr>
+                <w:b/>
+                <w:bCs/>
+                <w:sz w:val="28"/>
+                <w:szCs w:val="28"/>
+              </w:rPr>
+              <w:t>Preconditions:</w:t>
+            </w:r>
+          </w:p>
+        </w:tc>
+        <w:tc>
+          <w:tcPr>
+            <w:tcW w:w="6860" w:type="dxa"/>
+            <w:tcBorders>
+              <w:top w:val="single" w:sz="4" w:space="0" w:color="000000" w:themeColor="text1"/>
+              <w:left w:val="single" w:sz="4" w:space="0" w:color="000000" w:themeColor="text1"/>
+              <w:bottom w:val="single" w:sz="4" w:space="0" w:color="000000" w:themeColor="text1"/>
+              <w:right w:val="single" w:sz="4" w:space="0" w:color="000000" w:themeColor="text1"/>
+            </w:tcBorders>
+            <w:hideMark/>
+          </w:tcPr>
+          <w:p>
+            <w:pPr>
+              <w:pStyle w:val="ListParagraph"/>
+              <w:numPr>
+                <w:ilvl w:val="0"/>
+                <w:numId w:val="11"/>
+              </w:numPr>
+              <w:rPr>
+                <w:rFonts w:eastAsiaTheme="minorEastAsia"/>
+                <w:sz w:val="28"/>
+                <w:szCs w:val="28"/>
+              </w:rPr>
+            </w:pPr>
+            <w:r>
+              <w:rPr>
+                <w:rFonts w:eastAsiaTheme="minorEastAsia"/>
+                <w:sz w:val="28"/>
+                <w:szCs w:val="28"/>
+              </w:rPr>
+              <w:t>U</w:t>
+            </w:r>
+            <w:r>
+              <w:rPr>
+                <w:rFonts w:eastAsiaTheme="minorEastAsia"/>
+                <w:sz w:val="28"/>
+                <w:szCs w:val="28"/>
+              </w:rPr>
+              <w:t>ser must have an account on the application</w:t>
+            </w:r>
+          </w:p>
+          <w:p>
+            <w:pPr>
+              <w:pStyle w:val="ListParagraph"/>
+              <w:numPr>
+                <w:ilvl w:val="0"/>
+                <w:numId w:val="11"/>
+              </w:numPr>
+              <w:rPr>
+                <w:sz w:val="28"/>
+                <w:szCs w:val="28"/>
+              </w:rPr>
+            </w:pPr>
+            <w:r>
+              <w:rPr>
+                <w:sz w:val="28"/>
+                <w:szCs w:val="28"/>
+              </w:rPr>
+              <w:t>U</w:t>
+            </w:r>
+            <w:r>
+              <w:rPr>
+                <w:sz w:val="28"/>
+                <w:szCs w:val="28"/>
+              </w:rPr>
+              <w:t>ser must be logged into the application</w:t>
+            </w:r>
+            <w:r>
+              <w:rPr>
+                <w:sz w:val="28"/>
+                <w:szCs w:val="28"/>
+              </w:rPr>
+              <w:t xml:space="preserve"> successfully.</w:t>
+            </w:r>
+          </w:p>
+        </w:tc>
+      </w:tr>
+      <w:tr>
+        <w:tc>
+          <w:tcPr>
+            <w:tcW w:w="3305" w:type="dxa"/>
+            <w:tcBorders>
+              <w:top w:val="single" w:sz="4" w:space="0" w:color="000000" w:themeColor="text1"/>
+              <w:left w:val="single" w:sz="4" w:space="0" w:color="000000" w:themeColor="text1"/>
+              <w:bottom w:val="single" w:sz="4" w:space="0" w:color="000000" w:themeColor="text1"/>
+              <w:right w:val="single" w:sz="4" w:space="0" w:color="000000" w:themeColor="text1"/>
+            </w:tcBorders>
+            <w:shd w:val="clear" w:color="auto" w:fill="E2EFD9" w:themeFill="accent6" w:themeFillTint="33"/>
+            <w:hideMark/>
+          </w:tcPr>
+          <w:p>
+            <w:pPr>
+              <w:rPr>
+                <w:b/>
+                <w:bCs/>
+                <w:sz w:val="28"/>
+                <w:szCs w:val="28"/>
+              </w:rPr>
+            </w:pPr>
+            <w:r>
+              <w:rPr>
+                <w:b/>
+                <w:bCs/>
+                <w:sz w:val="28"/>
+                <w:szCs w:val="28"/>
+              </w:rPr>
+              <w:t>Post conditions:</w:t>
+            </w:r>
+          </w:p>
+        </w:tc>
+        <w:tc>
+          <w:tcPr>
+            <w:tcW w:w="6860" w:type="dxa"/>
+            <w:tcBorders>
+              <w:top w:val="single" w:sz="4" w:space="0" w:color="000000" w:themeColor="text1"/>
+              <w:left w:val="single" w:sz="4" w:space="0" w:color="000000" w:themeColor="text1"/>
+              <w:bottom w:val="single" w:sz="4" w:space="0" w:color="000000" w:themeColor="text1"/>
+              <w:right w:val="single" w:sz="4" w:space="0" w:color="000000" w:themeColor="text1"/>
+            </w:tcBorders>
+            <w:hideMark/>
+          </w:tcPr>
+          <w:p>
+            <w:pPr>
+              <w:rPr>
+                <w:sz w:val="28"/>
+                <w:szCs w:val="28"/>
+              </w:rPr>
+            </w:pPr>
+            <w:r>
+              <w:rPr>
+                <w:sz w:val="28"/>
+                <w:szCs w:val="28"/>
+              </w:rPr>
+              <w:t>User has successfully logged to his</w:t>
+            </w:r>
+            <w:r>
+              <w:rPr>
+                <w:sz w:val="28"/>
+                <w:szCs w:val="28"/>
+                <w:lang w:bidi="ar-EG"/>
+              </w:rPr>
+              <w:t>/her</w:t>
+            </w:r>
+            <w:r>
+              <w:rPr>
+                <w:sz w:val="28"/>
+                <w:szCs w:val="28"/>
+              </w:rPr>
+              <w:t xml:space="preserve"> account</w:t>
+            </w:r>
+          </w:p>
+        </w:tc>
+      </w:tr>
+      <w:tr>
+        <w:tc>
+          <w:tcPr>
+            <w:tcW w:w="3305" w:type="dxa"/>
+            <w:tcBorders>
+              <w:top w:val="single" w:sz="4" w:space="0" w:color="000000" w:themeColor="text1"/>
+              <w:left w:val="single" w:sz="4" w:space="0" w:color="000000" w:themeColor="text1"/>
+              <w:bottom w:val="single" w:sz="4" w:space="0" w:color="000000" w:themeColor="text1"/>
+              <w:right w:val="single" w:sz="4" w:space="0" w:color="000000" w:themeColor="text1"/>
+            </w:tcBorders>
+            <w:shd w:val="clear" w:color="auto" w:fill="E2EFD9" w:themeFill="accent6" w:themeFillTint="33"/>
+            <w:hideMark/>
+          </w:tcPr>
+          <w:p>
+            <w:pPr>
+              <w:rPr>
+                <w:b/>
+                <w:bCs/>
+                <w:sz w:val="28"/>
+                <w:szCs w:val="28"/>
+              </w:rPr>
+            </w:pPr>
+            <w:r>
+              <w:rPr>
+                <w:b/>
+                <w:bCs/>
+                <w:sz w:val="28"/>
+                <w:szCs w:val="28"/>
+              </w:rPr>
+              <w:t>Triggering Event:</w:t>
+            </w:r>
+          </w:p>
+        </w:tc>
+        <w:tc>
+          <w:tcPr>
+            <w:tcW w:w="6860" w:type="dxa"/>
+            <w:tcBorders>
+              <w:top w:val="single" w:sz="4" w:space="0" w:color="000000" w:themeColor="text1"/>
+              <w:left w:val="single" w:sz="4" w:space="0" w:color="000000" w:themeColor="text1"/>
+              <w:bottom w:val="single" w:sz="4" w:space="0" w:color="000000" w:themeColor="text1"/>
+              <w:right w:val="single" w:sz="4" w:space="0" w:color="000000" w:themeColor="text1"/>
+            </w:tcBorders>
+            <w:hideMark/>
+          </w:tcPr>
+          <w:p>
+            <w:pPr>
+              <w:rPr>
+                <w:sz w:val="28"/>
+                <w:szCs w:val="28"/>
+              </w:rPr>
+            </w:pPr>
+            <w:r>
+              <w:rPr>
+                <w:sz w:val="28"/>
+                <w:szCs w:val="28"/>
+              </w:rPr>
+              <w:t>User clicks “Update profile data” button.</w:t>
+            </w:r>
+          </w:p>
+        </w:tc>
+      </w:tr>
+      <w:tr>
+        <w:trPr>
+          <w:trHeight w:val="1455"/>
+        </w:trPr>
+        <w:tc>
+          <w:tcPr>
+            <w:tcW w:w="3305" w:type="dxa"/>
+            <w:tcBorders>
+              <w:top w:val="single" w:sz="4" w:space="0" w:color="000000" w:themeColor="text1"/>
+              <w:left w:val="single" w:sz="4" w:space="0" w:color="000000" w:themeColor="text1"/>
+              <w:bottom w:val="single" w:sz="4" w:space="0" w:color="000000" w:themeColor="text1"/>
+              <w:right w:val="single" w:sz="4" w:space="0" w:color="000000" w:themeColor="text1"/>
+            </w:tcBorders>
+            <w:shd w:val="clear" w:color="auto" w:fill="E2EFD9" w:themeFill="accent6" w:themeFillTint="33"/>
+            <w:hideMark/>
+          </w:tcPr>
+          <w:p>
+            <w:pPr>
+              <w:rPr>
+                <w:b/>
+                <w:bCs/>
+                <w:sz w:val="28"/>
+                <w:szCs w:val="28"/>
+              </w:rPr>
+            </w:pPr>
+            <w:r>
+              <w:rPr>
+                <w:b/>
+                <w:bCs/>
+                <w:sz w:val="28"/>
+                <w:szCs w:val="28"/>
+              </w:rPr>
+              <w:t>Main Flow:</w:t>
+            </w:r>
+          </w:p>
+        </w:tc>
+        <w:tc>
+          <w:tcPr>
+            <w:tcW w:w="6860" w:type="dxa"/>
+            <w:tcBorders>
+              <w:top w:val="single" w:sz="4" w:space="0" w:color="000000" w:themeColor="text1"/>
+              <w:left w:val="single" w:sz="4" w:space="0" w:color="000000" w:themeColor="text1"/>
+              <w:bottom w:val="single" w:sz="4" w:space="0" w:color="000000" w:themeColor="text1"/>
+              <w:right w:val="single" w:sz="4" w:space="0" w:color="000000" w:themeColor="text1"/>
+            </w:tcBorders>
+            <w:hideMark/>
+          </w:tcPr>
+          <w:p>
+            <w:pPr>
+              <w:pStyle w:val="ListParagraph"/>
+              <w:numPr>
+                <w:ilvl w:val="0"/>
+                <w:numId w:val="12"/>
+              </w:numPr>
+              <w:rPr>
+                <w:rFonts w:eastAsiaTheme="minorEastAsia"/>
+                <w:sz w:val="28"/>
+                <w:szCs w:val="28"/>
+              </w:rPr>
+            </w:pPr>
+            <w:r>
+              <w:rPr>
+                <w:sz w:val="28"/>
+                <w:szCs w:val="28"/>
+              </w:rPr>
+              <w:t>Open the application</w:t>
+            </w:r>
+          </w:p>
+          <w:p>
+            <w:pPr>
+              <w:pStyle w:val="ListParagraph"/>
+              <w:numPr>
+                <w:ilvl w:val="0"/>
+                <w:numId w:val="12"/>
+              </w:numPr>
+              <w:rPr>
+                <w:sz w:val="28"/>
+                <w:szCs w:val="28"/>
+              </w:rPr>
+            </w:pPr>
+            <w:r>
+              <w:rPr>
+                <w:sz w:val="28"/>
+                <w:szCs w:val="28"/>
+              </w:rPr>
+              <w:t>User enters his data</w:t>
+            </w:r>
+          </w:p>
+          <w:p>
+            <w:pPr>
+              <w:pStyle w:val="ListParagraph"/>
+              <w:numPr>
+                <w:ilvl w:val="0"/>
+                <w:numId w:val="12"/>
+              </w:numPr>
+              <w:rPr>
+                <w:sz w:val="28"/>
+                <w:szCs w:val="28"/>
+              </w:rPr>
+            </w:pPr>
+            <w:r>
+              <w:rPr>
+                <w:sz w:val="28"/>
+                <w:szCs w:val="28"/>
+              </w:rPr>
+              <w:t>User submit his data and photo to the system</w:t>
+            </w:r>
+          </w:p>
+          <w:p>
+            <w:pPr>
+              <w:pStyle w:val="ListParagraph"/>
+              <w:numPr>
+                <w:ilvl w:val="0"/>
+                <w:numId w:val="12"/>
+              </w:numPr>
+              <w:rPr>
+                <w:sz w:val="28"/>
+                <w:szCs w:val="28"/>
+              </w:rPr>
+            </w:pPr>
+            <w:r>
+              <w:rPr>
+                <w:sz w:val="28"/>
+                <w:szCs w:val="28"/>
+              </w:rPr>
+              <w:t>The system validates the user data</w:t>
+            </w:r>
+          </w:p>
+        </w:tc>
+      </w:tr>
+      <w:tr>
+        <w:trPr>
+          <w:trHeight w:val="368"/>
+        </w:trPr>
+        <w:tc>
+          <w:tcPr>
+            <w:tcW w:w="3305" w:type="dxa"/>
+            <w:tcBorders>
+              <w:top w:val="single" w:sz="4" w:space="0" w:color="000000" w:themeColor="text1"/>
+              <w:left w:val="single" w:sz="4" w:space="0" w:color="000000" w:themeColor="text1"/>
+              <w:bottom w:val="single" w:sz="4" w:space="0" w:color="000000" w:themeColor="text1"/>
+              <w:right w:val="single" w:sz="4" w:space="0" w:color="000000" w:themeColor="text1"/>
+            </w:tcBorders>
+            <w:shd w:val="clear" w:color="auto" w:fill="E2EFD9" w:themeFill="accent6" w:themeFillTint="33"/>
+            <w:hideMark/>
+          </w:tcPr>
+          <w:p>
+            <w:pPr>
+              <w:rPr>
+                <w:b/>
+                <w:bCs/>
+                <w:sz w:val="28"/>
+                <w:szCs w:val="28"/>
+              </w:rPr>
+            </w:pPr>
+            <w:r>
+              <w:rPr>
+                <w:b/>
+                <w:bCs/>
+                <w:sz w:val="28"/>
+                <w:szCs w:val="28"/>
+              </w:rPr>
+              <w:t>Additional info for steps:</w:t>
+            </w:r>
+          </w:p>
+        </w:tc>
+        <w:tc>
+          <w:tcPr>
+            <w:tcW w:w="6860" w:type="dxa"/>
+            <w:tcBorders>
+              <w:top w:val="single" w:sz="4" w:space="0" w:color="000000" w:themeColor="text1"/>
+              <w:left w:val="single" w:sz="4" w:space="0" w:color="000000" w:themeColor="text1"/>
+              <w:bottom w:val="single" w:sz="4" w:space="0" w:color="000000" w:themeColor="text1"/>
+              <w:right w:val="single" w:sz="4" w:space="0" w:color="000000" w:themeColor="text1"/>
+            </w:tcBorders>
+            <w:hideMark/>
+          </w:tcPr>
+          <w:p>
+            <w:pPr>
+              <w:rPr>
+                <w:sz w:val="28"/>
+                <w:szCs w:val="28"/>
+              </w:rPr>
+            </w:pPr>
+            <w:r>
+              <w:rPr>
+                <w:sz w:val="28"/>
+                <w:szCs w:val="28"/>
+              </w:rPr>
+              <w:t>Step 2: data is name, profile image, password.</w:t>
+            </w:r>
+          </w:p>
+        </w:tc>
+      </w:tr>
+      <w:tr>
+        <w:tc>
+          <w:tcPr>
+            <w:tcW w:w="3305" w:type="dxa"/>
+            <w:tcBorders>
+              <w:top w:val="single" w:sz="4" w:space="0" w:color="000000" w:themeColor="text1"/>
+              <w:left w:val="single" w:sz="4" w:space="0" w:color="000000" w:themeColor="text1"/>
+              <w:bottom w:val="single" w:sz="4" w:space="0" w:color="000000" w:themeColor="text1"/>
+              <w:right w:val="single" w:sz="4" w:space="0" w:color="000000" w:themeColor="text1"/>
+            </w:tcBorders>
+            <w:shd w:val="clear" w:color="auto" w:fill="E2EFD9" w:themeFill="accent6" w:themeFillTint="33"/>
+            <w:hideMark/>
+          </w:tcPr>
+          <w:p>
+            <w:pPr>
+              <w:rPr>
+                <w:b/>
+                <w:bCs/>
+                <w:sz w:val="28"/>
+                <w:szCs w:val="28"/>
+              </w:rPr>
+            </w:pPr>
+            <w:r>
+              <w:rPr>
+                <w:b/>
+                <w:bCs/>
+                <w:sz w:val="28"/>
+                <w:szCs w:val="28"/>
+              </w:rPr>
+              <w:t>Alternative Flow:</w:t>
+            </w:r>
+          </w:p>
+        </w:tc>
+        <w:tc>
+          <w:tcPr>
+            <w:tcW w:w="6860" w:type="dxa"/>
+            <w:tcBorders>
+              <w:top w:val="single" w:sz="4" w:space="0" w:color="000000" w:themeColor="text1"/>
+              <w:left w:val="single" w:sz="4" w:space="0" w:color="000000" w:themeColor="text1"/>
+              <w:bottom w:val="single" w:sz="4" w:space="0" w:color="000000" w:themeColor="text1"/>
+              <w:right w:val="single" w:sz="4" w:space="0" w:color="000000" w:themeColor="text1"/>
+            </w:tcBorders>
+            <w:hideMark/>
+          </w:tcPr>
+          <w:p>
+            <w:pPr>
+              <w:rPr>
+                <w:sz w:val="28"/>
+                <w:szCs w:val="28"/>
+              </w:rPr>
+            </w:pPr>
+            <w:r>
+              <w:rPr>
+                <w:sz w:val="28"/>
+                <w:szCs w:val="28"/>
+              </w:rPr>
+              <w:t>-if user enter non-valid data, an error message should appear to him.</w:t>
+            </w:r>
+            <w:r>
+              <w:rPr>
+                <w:sz w:val="28"/>
+                <w:szCs w:val="28"/>
+              </w:rPr>
+              <w:br/>
+              <w:t>Ex:</w:t>
+            </w:r>
+            <w:r>
+              <w:t xml:space="preserve"> </w:t>
+            </w:r>
+            <w:r>
+              <w:rPr>
+                <w:sz w:val="28"/>
+                <w:szCs w:val="28"/>
+              </w:rPr>
+              <w:t>If the user uploads a file in the place des</w:t>
+            </w:r>
+            <w:r>
+              <w:rPr>
+                <w:sz w:val="28"/>
+                <w:szCs w:val="28"/>
+              </w:rPr>
+              <w:t>ignated for uploading a profile</w:t>
+            </w:r>
+            <w:r>
+              <w:rPr>
+                <w:sz w:val="28"/>
+                <w:szCs w:val="28"/>
+              </w:rPr>
+              <w:t xml:space="preserve"> photo</w:t>
+            </w:r>
+            <w:r>
+              <w:rPr>
+                <w:sz w:val="28"/>
+                <w:szCs w:val="28"/>
+              </w:rPr>
+              <w:t>.</w:t>
+            </w:r>
+          </w:p>
+        </w:tc>
+      </w:tr>
+    </w:tbl>
+    <w:p>
+      <w:pPr>
+        <w:rPr>
+          <w:rtl/>
+          <w:lang w:bidi="ar-EG"/>
+        </w:rPr>
+      </w:pPr>
+      <w:r>
+        <w:rPr>
+          <w:b/>
+          <w:bCs/>
+          <w:noProof/>
+          <w:color w:val="0D0D0D" w:themeColor="text1" w:themeTint="F2"/>
+          <w:sz w:val="32"/>
+          <w:szCs w:val="32"/>
+        </w:rPr>
         <w:drawing>
-          <wp:anchor distT="0" distB="0" distL="114300" distR="114300" simplePos="0" relativeHeight="251669504" behindDoc="0" locked="0" layoutInCell="1" allowOverlap="1" wp14:anchorId="1AB54FA8" wp14:editId="38BD93F5">
+          <wp:anchor distT="0" distB="0" distL="114300" distR="114300" simplePos="0" relativeHeight="251672576" behindDoc="0" locked="0" layoutInCell="1" allowOverlap="1" wp14:anchorId="7B38281A" wp14:editId="3E310B3B">
             <wp:simplePos x="0" y="0"/>
             <wp:positionH relativeFrom="margin">
-              <wp:posOffset>-161925</wp:posOffset>
+              <wp:align>right</wp:align>
             </wp:positionH>
             <wp:positionV relativeFrom="paragraph">
-              <wp:posOffset>342265</wp:posOffset>
+              <wp:posOffset>13334</wp:posOffset>
             </wp:positionV>
-            <wp:extent cx="6610350" cy="2790825"/>
+            <wp:extent cx="5943600" cy="2676525"/>
             <wp:effectExtent l="0" t="0" r="0" b="9525"/>
             <wp:wrapNone/>
-            <wp:docPr id="3" name="Picture 3"/>
+            <wp:docPr id="5" name="Picture 5"/>
             <wp:cNvGraphicFramePr>
               <a:graphicFrameLocks xmlns:a="http://schemas.openxmlformats.org/drawingml/2006/main" noChangeAspect="1"/>
             </wp:cNvGraphicFramePr>
@@ -5641,7 +6524,7 @@
               <a:graphicData uri="http://schemas.openxmlformats.org/drawingml/2006/picture">
                 <pic:pic xmlns:pic="http://schemas.openxmlformats.org/drawingml/2006/picture">
                   <pic:nvPicPr>
-                    <pic:cNvPr id="1" name=""/>
+                    <pic:cNvPr id="5" name="mange info 2.jpeg"/>
                     <pic:cNvPicPr/>
                   </pic:nvPicPr>
                   <pic:blipFill>
@@ -5659,7 +6542,186 @@
                   <pic:spPr>
                     <a:xfrm>
                       <a:off x="0" y="0"/>
-                      <a:ext cx="6610350" cy="2790825"/>
+                      <a:ext cx="5943600" cy="2676525"/>
+                    </a:xfrm>
+                    <a:prstGeom prst="rect">
+                      <a:avLst/>
+                    </a:prstGeom>
+                  </pic:spPr>
+                </pic:pic>
+              </a:graphicData>
+            </a:graphic>
+            <wp14:sizeRelH relativeFrom="margin">
+              <wp14:pctWidth>0</wp14:pctWidth>
+            </wp14:sizeRelH>
+            <wp14:sizeRelV relativeFrom="margin">
+              <wp14:pctHeight>0</wp14:pctHeight>
+            </wp14:sizeRelV>
+          </wp:anchor>
+        </w:drawing>
+      </w:r>
+    </w:p>
+    <w:p>
+      <w:pPr>
+        <w:rPr>
+          <w:lang w:bidi="ar-EG"/>
+        </w:rPr>
+      </w:pPr>
+    </w:p>
+    <w:p>
+      <w:pPr>
+        <w:rPr>
+          <w:lang w:bidi="ar-EG"/>
+        </w:rPr>
+      </w:pPr>
+    </w:p>
+    <w:p>
+      <w:pPr>
+        <w:rPr>
+          <w:lang w:bidi="ar-EG"/>
+        </w:rPr>
+      </w:pPr>
+    </w:p>
+    <w:p>
+      <w:pPr>
+        <w:rPr>
+          <w:lang w:bidi="ar-EG"/>
+        </w:rPr>
+      </w:pPr>
+    </w:p>
+    <w:p>
+      <w:pPr>
+        <w:rPr>
+          <w:lang w:bidi="ar-EG"/>
+        </w:rPr>
+      </w:pPr>
+    </w:p>
+    <w:p>
+      <w:pPr>
+        <w:rPr>
+          <w:lang w:bidi="ar-EG"/>
+        </w:rPr>
+      </w:pPr>
+    </w:p>
+    <w:p>
+      <w:pPr>
+        <w:rPr>
+          <w:lang w:bidi="ar-EG"/>
+        </w:rPr>
+      </w:pPr>
+    </w:p>
+    <w:p>
+      <w:pPr>
+        <w:rPr>
+          <w:lang w:bidi="ar-EG"/>
+        </w:rPr>
+      </w:pPr>
+    </w:p>
+    <w:p>
+      <w:pPr>
+        <w:rPr>
+          <w:lang w:bidi="ar-EG"/>
+        </w:rPr>
+      </w:pPr>
+    </w:p>
+    <w:p>
+      <w:pPr>
+        <w:rPr>
+          <w:lang w:bidi="ar-EG"/>
+        </w:rPr>
+      </w:pPr>
+    </w:p>
+    <w:p>
+      <w:pPr>
+        <w:rPr>
+          <w:lang w:bidi="ar-EG"/>
+        </w:rPr>
+      </w:pPr>
+    </w:p>
+    <w:p>
+      <w:pPr>
+        <w:tabs>
+          <w:tab w:val="left" w:pos="3255"/>
+        </w:tabs>
+        <w:rPr>
+          <w:lang w:bidi="ar-EG"/>
+        </w:rPr>
+      </w:pPr>
+      <w:r>
+        <w:rPr>
+          <w:lang w:bidi="ar-EG"/>
+        </w:rPr>
+        <w:lastRenderedPageBreak/>
+        <w:tab/>
+      </w:r>
+    </w:p>
+    <w:p>
+      <w:pPr>
+        <w:rPr>
+          <w:lang w:bidi="ar-EG"/>
+        </w:rPr>
+      </w:pPr>
+    </w:p>
+    <w:p>
+      <w:pPr>
+        <w:pStyle w:val="ListParagraph"/>
+        <w:numPr>
+          <w:ilvl w:val="0"/>
+          <w:numId w:val="13"/>
+        </w:numPr>
+        <w:rPr>
+          <w:b/>
+          <w:bCs/>
+          <w:sz w:val="36"/>
+          <w:szCs w:val="36"/>
+          <w:rtl/>
+          <w:lang w:bidi="ar-EG"/>
+        </w:rPr>
+      </w:pPr>
+      <w:r>
+        <w:rPr>
+          <w:noProof/>
+          <w:rtl/>
+        </w:rPr>
+        <w:drawing>
+          <wp:anchor distT="0" distB="0" distL="114300" distR="114300" simplePos="0" relativeHeight="251673600" behindDoc="0" locked="0" layoutInCell="1" allowOverlap="1" wp14:anchorId="06F27421" wp14:editId="54D86B9D">
+            <wp:simplePos x="0" y="0"/>
+            <wp:positionH relativeFrom="margin">
+              <wp:align>left</wp:align>
+            </wp:positionH>
+            <wp:positionV relativeFrom="paragraph">
+              <wp:posOffset>419100</wp:posOffset>
+            </wp:positionV>
+            <wp:extent cx="6248400" cy="2562225"/>
+            <wp:effectExtent l="0" t="0" r="0" b="9525"/>
+            <wp:wrapNone/>
+            <wp:docPr id="6" name="Picture 6"/>
+            <wp:cNvGraphicFramePr>
+              <a:graphicFrameLocks xmlns:a="http://schemas.openxmlformats.org/drawingml/2006/main" noChangeAspect="1"/>
+            </wp:cNvGraphicFramePr>
+            <a:graphic xmlns:a="http://schemas.openxmlformats.org/drawingml/2006/main">
+              <a:graphicData uri="http://schemas.openxmlformats.org/drawingml/2006/picture">
+                <pic:pic xmlns:pic="http://schemas.openxmlformats.org/drawingml/2006/picture">
+                  <pic:nvPicPr>
+                    <pic:cNvPr id="6" name="interaction with post 2.jpeg"/>
+                    <pic:cNvPicPr/>
+                  </pic:nvPicPr>
+                  <pic:blipFill>
+                    <a:blip r:embed="rId17">
+                      <a:extLst>
+                        <a:ext uri="{28A0092B-C50C-407E-A947-70E740481C1C}">
+                          <a14:useLocalDpi xmlns:a14="http://schemas.microsoft.com/office/drawing/2010/main" val="0"/>
+                        </a:ext>
+                      </a:extLst>
+                    </a:blip>
+                    <a:stretch>
+                      <a:fillRect/>
+                    </a:stretch>
+                  </pic:blipFill>
+                  <pic:spPr>
+                    <a:xfrm>
+                      <a:off x="0" y="0"/>
+                      <a:ext cx="6248400" cy="2562225"/>
                     </a:xfrm>
                     <a:prstGeom prst="rect">
                       <a:avLst/>
@@ -5681,1014 +6743,6 @@
         <w:rPr>
           <w:b/>
           <w:bCs/>
-          <w:color w:val="0D0D0D" w:themeColor="text1" w:themeTint="F2"/>
-          <w:sz w:val="32"/>
-          <w:szCs w:val="32"/>
-          <w:lang w:bidi="ar-EG"/>
-        </w:rPr>
-        <w:t>Manage Profile information:</w:t>
-      </w:r>
-    </w:p>
-    <w:tbl>
-      <w:tblPr>
-        <w:tblStyle w:val="TableGrid"/>
-        <w:tblpPr w:leftFromText="180" w:rightFromText="180" w:vertAnchor="page" w:horzAnchor="margin" w:tblpXSpec="center" w:tblpY="6601"/>
-        <w:tblW w:w="10620" w:type="dxa"/>
-        <w:tblLayout w:type="fixed"/>
-        <w:tblLook w:val="0620" w:firstRow="1" w:lastRow="0" w:firstColumn="0" w:lastColumn="0" w:noHBand="1" w:noVBand="1"/>
-      </w:tblPr>
-      <w:tblGrid>
-        <w:gridCol w:w="3305"/>
-        <w:gridCol w:w="7315"/>
-      </w:tblGrid>
-      <w:tr>
-        <w:tc>
-          <w:tcPr>
-            <w:tcW w:w="3305" w:type="dxa"/>
-            <w:tcBorders>
-              <w:top w:val="single" w:sz="4" w:space="0" w:color="000000" w:themeColor="text1"/>
-              <w:left w:val="single" w:sz="4" w:space="0" w:color="000000" w:themeColor="text1"/>
-              <w:bottom w:val="single" w:sz="4" w:space="0" w:color="000000" w:themeColor="text1"/>
-              <w:right w:val="single" w:sz="4" w:space="0" w:color="000000" w:themeColor="text1"/>
-            </w:tcBorders>
-            <w:shd w:val="clear" w:color="auto" w:fill="E2EFD9" w:themeFill="accent6" w:themeFillTint="33"/>
-            <w:hideMark/>
-          </w:tcPr>
-          <w:p>
-            <w:pPr>
-              <w:rPr>
-                <w:b/>
-                <w:bCs/>
-                <w:sz w:val="28"/>
-                <w:szCs w:val="28"/>
-              </w:rPr>
-            </w:pPr>
-            <w:r>
-              <w:rPr>
-                <w:b/>
-                <w:bCs/>
-                <w:sz w:val="28"/>
-                <w:szCs w:val="28"/>
-              </w:rPr>
-              <w:t>Use Case ID:</w:t>
-            </w:r>
-          </w:p>
-        </w:tc>
-        <w:tc>
-          <w:tcPr>
-            <w:tcW w:w="7315" w:type="dxa"/>
-            <w:tcBorders>
-              <w:top w:val="single" w:sz="4" w:space="0" w:color="000000" w:themeColor="text1"/>
-              <w:left w:val="single" w:sz="4" w:space="0" w:color="000000" w:themeColor="text1"/>
-              <w:bottom w:val="single" w:sz="4" w:space="0" w:color="000000" w:themeColor="text1"/>
-              <w:right w:val="single" w:sz="4" w:space="0" w:color="000000" w:themeColor="text1"/>
-            </w:tcBorders>
-            <w:hideMark/>
-          </w:tcPr>
-          <w:p>
-            <w:pPr>
-              <w:rPr>
-                <w:sz w:val="28"/>
-                <w:szCs w:val="28"/>
-              </w:rPr>
-            </w:pPr>
-            <w:r>
-              <w:rPr>
-                <w:sz w:val="28"/>
-                <w:szCs w:val="28"/>
-              </w:rPr>
-              <w:t>Zar3a007</w:t>
-            </w:r>
-          </w:p>
-        </w:tc>
-      </w:tr>
-      <w:tr>
-        <w:tc>
-          <w:tcPr>
-            <w:tcW w:w="3305" w:type="dxa"/>
-            <w:tcBorders>
-              <w:top w:val="single" w:sz="4" w:space="0" w:color="000000" w:themeColor="text1"/>
-              <w:left w:val="single" w:sz="4" w:space="0" w:color="000000" w:themeColor="text1"/>
-              <w:bottom w:val="single" w:sz="4" w:space="0" w:color="000000" w:themeColor="text1"/>
-              <w:right w:val="single" w:sz="4" w:space="0" w:color="000000" w:themeColor="text1"/>
-            </w:tcBorders>
-            <w:shd w:val="clear" w:color="auto" w:fill="E2EFD9" w:themeFill="accent6" w:themeFillTint="33"/>
-            <w:hideMark/>
-          </w:tcPr>
-          <w:p>
-            <w:pPr>
-              <w:rPr>
-                <w:b/>
-                <w:bCs/>
-                <w:sz w:val="28"/>
-                <w:szCs w:val="28"/>
-              </w:rPr>
-            </w:pPr>
-            <w:r>
-              <w:rPr>
-                <w:b/>
-                <w:bCs/>
-                <w:sz w:val="28"/>
-                <w:szCs w:val="28"/>
-              </w:rPr>
-              <w:t>Use Case Name:</w:t>
-            </w:r>
-          </w:p>
-        </w:tc>
-        <w:tc>
-          <w:tcPr>
-            <w:tcW w:w="7315" w:type="dxa"/>
-            <w:tcBorders>
-              <w:top w:val="single" w:sz="4" w:space="0" w:color="000000" w:themeColor="text1"/>
-              <w:left w:val="single" w:sz="4" w:space="0" w:color="000000" w:themeColor="text1"/>
-              <w:bottom w:val="single" w:sz="4" w:space="0" w:color="000000" w:themeColor="text1"/>
-              <w:right w:val="single" w:sz="4" w:space="0" w:color="000000" w:themeColor="text1"/>
-            </w:tcBorders>
-            <w:hideMark/>
-          </w:tcPr>
-          <w:p>
-            <w:pPr>
-              <w:rPr>
-                <w:sz w:val="28"/>
-                <w:szCs w:val="28"/>
-              </w:rPr>
-            </w:pPr>
-            <w:r>
-              <w:rPr>
-                <w:sz w:val="28"/>
-                <w:szCs w:val="28"/>
-              </w:rPr>
-              <w:t>User Information</w:t>
-            </w:r>
-          </w:p>
-        </w:tc>
-      </w:tr>
-      <w:tr>
-        <w:tc>
-          <w:tcPr>
-            <w:tcW w:w="3305" w:type="dxa"/>
-            <w:tcBorders>
-              <w:top w:val="single" w:sz="4" w:space="0" w:color="000000" w:themeColor="text1"/>
-              <w:left w:val="single" w:sz="4" w:space="0" w:color="000000" w:themeColor="text1"/>
-              <w:bottom w:val="single" w:sz="4" w:space="0" w:color="000000" w:themeColor="text1"/>
-              <w:right w:val="single" w:sz="4" w:space="0" w:color="000000" w:themeColor="text1"/>
-            </w:tcBorders>
-            <w:shd w:val="clear" w:color="auto" w:fill="E2EFD9" w:themeFill="accent6" w:themeFillTint="33"/>
-            <w:hideMark/>
-          </w:tcPr>
-          <w:p>
-            <w:pPr>
-              <w:rPr>
-                <w:b/>
-                <w:bCs/>
-                <w:sz w:val="28"/>
-                <w:szCs w:val="28"/>
-              </w:rPr>
-            </w:pPr>
-            <w:r>
-              <w:rPr>
-                <w:b/>
-                <w:bCs/>
-                <w:sz w:val="28"/>
-                <w:szCs w:val="28"/>
-              </w:rPr>
-              <w:t>Area:</w:t>
-            </w:r>
-          </w:p>
-        </w:tc>
-        <w:tc>
-          <w:tcPr>
-            <w:tcW w:w="7315" w:type="dxa"/>
-            <w:tcBorders>
-              <w:top w:val="single" w:sz="4" w:space="0" w:color="000000" w:themeColor="text1"/>
-              <w:left w:val="single" w:sz="4" w:space="0" w:color="000000" w:themeColor="text1"/>
-              <w:bottom w:val="single" w:sz="4" w:space="0" w:color="000000" w:themeColor="text1"/>
-              <w:right w:val="single" w:sz="4" w:space="0" w:color="000000" w:themeColor="text1"/>
-            </w:tcBorders>
-            <w:hideMark/>
-          </w:tcPr>
-          <w:p>
-            <w:pPr>
-              <w:rPr>
-                <w:sz w:val="28"/>
-                <w:szCs w:val="28"/>
-              </w:rPr>
-            </w:pPr>
-            <w:r>
-              <w:rPr>
-                <w:sz w:val="28"/>
-                <w:szCs w:val="28"/>
-              </w:rPr>
-              <w:t>Application</w:t>
-            </w:r>
-          </w:p>
-        </w:tc>
-      </w:tr>
-      <w:tr>
-        <w:tc>
-          <w:tcPr>
-            <w:tcW w:w="3305" w:type="dxa"/>
-            <w:tcBorders>
-              <w:top w:val="single" w:sz="4" w:space="0" w:color="000000" w:themeColor="text1"/>
-              <w:left w:val="single" w:sz="4" w:space="0" w:color="000000" w:themeColor="text1"/>
-              <w:bottom w:val="single" w:sz="4" w:space="0" w:color="000000" w:themeColor="text1"/>
-              <w:right w:val="single" w:sz="4" w:space="0" w:color="000000" w:themeColor="text1"/>
-            </w:tcBorders>
-            <w:shd w:val="clear" w:color="auto" w:fill="E2EFD9" w:themeFill="accent6" w:themeFillTint="33"/>
-            <w:hideMark/>
-          </w:tcPr>
-          <w:p>
-            <w:pPr>
-              <w:rPr>
-                <w:b/>
-                <w:bCs/>
-                <w:sz w:val="28"/>
-                <w:szCs w:val="28"/>
-              </w:rPr>
-            </w:pPr>
-            <w:r>
-              <w:rPr>
-                <w:b/>
-                <w:bCs/>
-                <w:sz w:val="28"/>
-                <w:szCs w:val="28"/>
-              </w:rPr>
-              <w:t>Actor:</w:t>
-            </w:r>
-          </w:p>
-        </w:tc>
-        <w:tc>
-          <w:tcPr>
-            <w:tcW w:w="7315" w:type="dxa"/>
-            <w:tcBorders>
-              <w:top w:val="single" w:sz="4" w:space="0" w:color="000000" w:themeColor="text1"/>
-              <w:left w:val="single" w:sz="4" w:space="0" w:color="000000" w:themeColor="text1"/>
-              <w:bottom w:val="single" w:sz="4" w:space="0" w:color="000000" w:themeColor="text1"/>
-              <w:right w:val="single" w:sz="4" w:space="0" w:color="000000" w:themeColor="text1"/>
-            </w:tcBorders>
-            <w:hideMark/>
-          </w:tcPr>
-          <w:p>
-            <w:pPr>
-              <w:rPr>
-                <w:sz w:val="28"/>
-                <w:szCs w:val="28"/>
-              </w:rPr>
-            </w:pPr>
-            <w:r>
-              <w:rPr>
-                <w:sz w:val="28"/>
-                <w:szCs w:val="28"/>
-              </w:rPr>
-              <w:t>User</w:t>
-            </w:r>
-          </w:p>
-        </w:tc>
-      </w:tr>
-      <w:tr>
-        <w:tc>
-          <w:tcPr>
-            <w:tcW w:w="3305" w:type="dxa"/>
-            <w:tcBorders>
-              <w:top w:val="single" w:sz="4" w:space="0" w:color="000000" w:themeColor="text1"/>
-              <w:left w:val="single" w:sz="4" w:space="0" w:color="000000" w:themeColor="text1"/>
-              <w:bottom w:val="single" w:sz="4" w:space="0" w:color="000000" w:themeColor="text1"/>
-              <w:right w:val="single" w:sz="4" w:space="0" w:color="000000" w:themeColor="text1"/>
-            </w:tcBorders>
-            <w:shd w:val="clear" w:color="auto" w:fill="E2EFD9" w:themeFill="accent6" w:themeFillTint="33"/>
-            <w:hideMark/>
-          </w:tcPr>
-          <w:p>
-            <w:pPr>
-              <w:rPr>
-                <w:b/>
-                <w:bCs/>
-                <w:sz w:val="28"/>
-                <w:szCs w:val="28"/>
-              </w:rPr>
-            </w:pPr>
-            <w:r>
-              <w:rPr>
-                <w:b/>
-                <w:bCs/>
-                <w:sz w:val="28"/>
-                <w:szCs w:val="28"/>
-              </w:rPr>
-              <w:t>Description:</w:t>
-            </w:r>
-          </w:p>
-        </w:tc>
-        <w:tc>
-          <w:tcPr>
-            <w:tcW w:w="7315" w:type="dxa"/>
-            <w:tcBorders>
-              <w:top w:val="single" w:sz="4" w:space="0" w:color="000000" w:themeColor="text1"/>
-              <w:left w:val="single" w:sz="4" w:space="0" w:color="000000" w:themeColor="text1"/>
-              <w:bottom w:val="single" w:sz="4" w:space="0" w:color="000000" w:themeColor="text1"/>
-              <w:right w:val="single" w:sz="4" w:space="0" w:color="000000" w:themeColor="text1"/>
-            </w:tcBorders>
-            <w:hideMark/>
-          </w:tcPr>
-          <w:p>
-            <w:pPr>
-              <w:rPr>
-                <w:sz w:val="28"/>
-                <w:szCs w:val="28"/>
-              </w:rPr>
-            </w:pPr>
-            <w:r>
-              <w:rPr>
-                <w:sz w:val="28"/>
-                <w:szCs w:val="28"/>
-              </w:rPr>
-              <w:t xml:space="preserve">Manage Profile Info </w:t>
-            </w:r>
-          </w:p>
-        </w:tc>
-      </w:tr>
-      <w:tr>
-        <w:tc>
-          <w:tcPr>
-            <w:tcW w:w="3305" w:type="dxa"/>
-            <w:tcBorders>
-              <w:top w:val="single" w:sz="4" w:space="0" w:color="000000" w:themeColor="text1"/>
-              <w:left w:val="single" w:sz="4" w:space="0" w:color="000000" w:themeColor="text1"/>
-              <w:bottom w:val="single" w:sz="4" w:space="0" w:color="000000" w:themeColor="text1"/>
-              <w:right w:val="single" w:sz="4" w:space="0" w:color="000000" w:themeColor="text1"/>
-            </w:tcBorders>
-            <w:shd w:val="clear" w:color="auto" w:fill="E2EFD9" w:themeFill="accent6" w:themeFillTint="33"/>
-            <w:hideMark/>
-          </w:tcPr>
-          <w:p>
-            <w:pPr>
-              <w:rPr>
-                <w:b/>
-                <w:bCs/>
-                <w:sz w:val="28"/>
-                <w:szCs w:val="28"/>
-              </w:rPr>
-            </w:pPr>
-            <w:r>
-              <w:rPr>
-                <w:b/>
-                <w:bCs/>
-                <w:sz w:val="28"/>
-                <w:szCs w:val="28"/>
-              </w:rPr>
-              <w:t>Preconditions:</w:t>
-            </w:r>
-          </w:p>
-        </w:tc>
-        <w:tc>
-          <w:tcPr>
-            <w:tcW w:w="7315" w:type="dxa"/>
-            <w:tcBorders>
-              <w:top w:val="single" w:sz="4" w:space="0" w:color="000000" w:themeColor="text1"/>
-              <w:left w:val="single" w:sz="4" w:space="0" w:color="000000" w:themeColor="text1"/>
-              <w:bottom w:val="single" w:sz="4" w:space="0" w:color="000000" w:themeColor="text1"/>
-              <w:right w:val="single" w:sz="4" w:space="0" w:color="000000" w:themeColor="text1"/>
-            </w:tcBorders>
-            <w:hideMark/>
-          </w:tcPr>
-          <w:p>
-            <w:pPr>
-              <w:pStyle w:val="ListParagraph"/>
-              <w:numPr>
-                <w:ilvl w:val="0"/>
-                <w:numId w:val="11"/>
-              </w:numPr>
-              <w:rPr>
-                <w:rFonts w:eastAsiaTheme="minorEastAsia"/>
-                <w:sz w:val="28"/>
-                <w:szCs w:val="28"/>
-              </w:rPr>
-            </w:pPr>
-            <w:r>
-              <w:rPr>
-                <w:rFonts w:eastAsiaTheme="minorEastAsia"/>
-                <w:sz w:val="28"/>
-                <w:szCs w:val="28"/>
-              </w:rPr>
-              <w:t>U</w:t>
-            </w:r>
-            <w:r>
-              <w:rPr>
-                <w:rFonts w:eastAsiaTheme="minorEastAsia"/>
-                <w:sz w:val="28"/>
-                <w:szCs w:val="28"/>
-              </w:rPr>
-              <w:t>ser must have an account on the application</w:t>
-            </w:r>
-          </w:p>
-          <w:p>
-            <w:pPr>
-              <w:pStyle w:val="ListParagraph"/>
-              <w:numPr>
-                <w:ilvl w:val="0"/>
-                <w:numId w:val="11"/>
-              </w:numPr>
-              <w:rPr>
-                <w:sz w:val="28"/>
-                <w:szCs w:val="28"/>
-              </w:rPr>
-            </w:pPr>
-            <w:r>
-              <w:rPr>
-                <w:sz w:val="28"/>
-                <w:szCs w:val="28"/>
-              </w:rPr>
-              <w:t>U</w:t>
-            </w:r>
-            <w:r>
-              <w:rPr>
-                <w:sz w:val="28"/>
-                <w:szCs w:val="28"/>
-              </w:rPr>
-              <w:t>ser must be logged into the application</w:t>
-            </w:r>
-            <w:r>
-              <w:rPr>
-                <w:sz w:val="28"/>
-                <w:szCs w:val="28"/>
-              </w:rPr>
-              <w:t xml:space="preserve"> successfully.</w:t>
-            </w:r>
-          </w:p>
-        </w:tc>
-      </w:tr>
-      <w:tr>
-        <w:tc>
-          <w:tcPr>
-            <w:tcW w:w="3305" w:type="dxa"/>
-            <w:tcBorders>
-              <w:top w:val="single" w:sz="4" w:space="0" w:color="000000" w:themeColor="text1"/>
-              <w:left w:val="single" w:sz="4" w:space="0" w:color="000000" w:themeColor="text1"/>
-              <w:bottom w:val="single" w:sz="4" w:space="0" w:color="000000" w:themeColor="text1"/>
-              <w:right w:val="single" w:sz="4" w:space="0" w:color="000000" w:themeColor="text1"/>
-            </w:tcBorders>
-            <w:shd w:val="clear" w:color="auto" w:fill="E2EFD9" w:themeFill="accent6" w:themeFillTint="33"/>
-            <w:hideMark/>
-          </w:tcPr>
-          <w:p>
-            <w:pPr>
-              <w:rPr>
-                <w:b/>
-                <w:bCs/>
-                <w:sz w:val="28"/>
-                <w:szCs w:val="28"/>
-              </w:rPr>
-            </w:pPr>
-            <w:r>
-              <w:rPr>
-                <w:b/>
-                <w:bCs/>
-                <w:sz w:val="28"/>
-                <w:szCs w:val="28"/>
-              </w:rPr>
-              <w:t>Post conditions:</w:t>
-            </w:r>
-          </w:p>
-        </w:tc>
-        <w:tc>
-          <w:tcPr>
-            <w:tcW w:w="7315" w:type="dxa"/>
-            <w:tcBorders>
-              <w:top w:val="single" w:sz="4" w:space="0" w:color="000000" w:themeColor="text1"/>
-              <w:left w:val="single" w:sz="4" w:space="0" w:color="000000" w:themeColor="text1"/>
-              <w:bottom w:val="single" w:sz="4" w:space="0" w:color="000000" w:themeColor="text1"/>
-              <w:right w:val="single" w:sz="4" w:space="0" w:color="000000" w:themeColor="text1"/>
-            </w:tcBorders>
-            <w:hideMark/>
-          </w:tcPr>
-          <w:p>
-            <w:pPr>
-              <w:rPr>
-                <w:sz w:val="28"/>
-                <w:szCs w:val="28"/>
-              </w:rPr>
-            </w:pPr>
-            <w:r>
-              <w:rPr>
-                <w:sz w:val="28"/>
-                <w:szCs w:val="28"/>
-              </w:rPr>
-              <w:t>User has successfully logged to his</w:t>
-            </w:r>
-            <w:r>
-              <w:rPr>
-                <w:sz w:val="28"/>
-                <w:szCs w:val="28"/>
-                <w:lang w:bidi="ar-EG"/>
-              </w:rPr>
-              <w:t>/her</w:t>
-            </w:r>
-            <w:r>
-              <w:rPr>
-                <w:sz w:val="28"/>
-                <w:szCs w:val="28"/>
-              </w:rPr>
-              <w:t xml:space="preserve"> account</w:t>
-            </w:r>
-          </w:p>
-        </w:tc>
-      </w:tr>
-      <w:tr>
-        <w:tc>
-          <w:tcPr>
-            <w:tcW w:w="3305" w:type="dxa"/>
-            <w:tcBorders>
-              <w:top w:val="single" w:sz="4" w:space="0" w:color="000000" w:themeColor="text1"/>
-              <w:left w:val="single" w:sz="4" w:space="0" w:color="000000" w:themeColor="text1"/>
-              <w:bottom w:val="single" w:sz="4" w:space="0" w:color="000000" w:themeColor="text1"/>
-              <w:right w:val="single" w:sz="4" w:space="0" w:color="000000" w:themeColor="text1"/>
-            </w:tcBorders>
-            <w:shd w:val="clear" w:color="auto" w:fill="E2EFD9" w:themeFill="accent6" w:themeFillTint="33"/>
-            <w:hideMark/>
-          </w:tcPr>
-          <w:p>
-            <w:pPr>
-              <w:rPr>
-                <w:b/>
-                <w:bCs/>
-                <w:sz w:val="28"/>
-                <w:szCs w:val="28"/>
-              </w:rPr>
-            </w:pPr>
-            <w:r>
-              <w:rPr>
-                <w:b/>
-                <w:bCs/>
-                <w:sz w:val="28"/>
-                <w:szCs w:val="28"/>
-              </w:rPr>
-              <w:t>Triggering Event:</w:t>
-            </w:r>
-          </w:p>
-        </w:tc>
-        <w:tc>
-          <w:tcPr>
-            <w:tcW w:w="7315" w:type="dxa"/>
-            <w:tcBorders>
-              <w:top w:val="single" w:sz="4" w:space="0" w:color="000000" w:themeColor="text1"/>
-              <w:left w:val="single" w:sz="4" w:space="0" w:color="000000" w:themeColor="text1"/>
-              <w:bottom w:val="single" w:sz="4" w:space="0" w:color="000000" w:themeColor="text1"/>
-              <w:right w:val="single" w:sz="4" w:space="0" w:color="000000" w:themeColor="text1"/>
-            </w:tcBorders>
-            <w:hideMark/>
-          </w:tcPr>
-          <w:p>
-            <w:pPr>
-              <w:rPr>
-                <w:sz w:val="28"/>
-                <w:szCs w:val="28"/>
-              </w:rPr>
-            </w:pPr>
-            <w:r>
-              <w:rPr>
-                <w:sz w:val="28"/>
-                <w:szCs w:val="28"/>
-              </w:rPr>
-              <w:t>User clicks “Update profile data” button.</w:t>
-            </w:r>
-          </w:p>
-        </w:tc>
-      </w:tr>
-      <w:tr>
-        <w:trPr>
-          <w:trHeight w:val="1455"/>
-        </w:trPr>
-        <w:tc>
-          <w:tcPr>
-            <w:tcW w:w="3305" w:type="dxa"/>
-            <w:tcBorders>
-              <w:top w:val="single" w:sz="4" w:space="0" w:color="000000" w:themeColor="text1"/>
-              <w:left w:val="single" w:sz="4" w:space="0" w:color="000000" w:themeColor="text1"/>
-              <w:bottom w:val="single" w:sz="4" w:space="0" w:color="000000" w:themeColor="text1"/>
-              <w:right w:val="single" w:sz="4" w:space="0" w:color="000000" w:themeColor="text1"/>
-            </w:tcBorders>
-            <w:shd w:val="clear" w:color="auto" w:fill="E2EFD9" w:themeFill="accent6" w:themeFillTint="33"/>
-            <w:hideMark/>
-          </w:tcPr>
-          <w:p>
-            <w:pPr>
-              <w:rPr>
-                <w:b/>
-                <w:bCs/>
-                <w:sz w:val="28"/>
-                <w:szCs w:val="28"/>
-              </w:rPr>
-            </w:pPr>
-            <w:r>
-              <w:rPr>
-                <w:b/>
-                <w:bCs/>
-                <w:sz w:val="28"/>
-                <w:szCs w:val="28"/>
-              </w:rPr>
-              <w:t>Main Flow:</w:t>
-            </w:r>
-          </w:p>
-        </w:tc>
-        <w:tc>
-          <w:tcPr>
-            <w:tcW w:w="7315" w:type="dxa"/>
-            <w:tcBorders>
-              <w:top w:val="single" w:sz="4" w:space="0" w:color="000000" w:themeColor="text1"/>
-              <w:left w:val="single" w:sz="4" w:space="0" w:color="000000" w:themeColor="text1"/>
-              <w:bottom w:val="single" w:sz="4" w:space="0" w:color="000000" w:themeColor="text1"/>
-              <w:right w:val="single" w:sz="4" w:space="0" w:color="000000" w:themeColor="text1"/>
-            </w:tcBorders>
-            <w:hideMark/>
-          </w:tcPr>
-          <w:p>
-            <w:pPr>
-              <w:pStyle w:val="ListParagraph"/>
-              <w:numPr>
-                <w:ilvl w:val="0"/>
-                <w:numId w:val="12"/>
-              </w:numPr>
-              <w:rPr>
-                <w:rFonts w:eastAsiaTheme="minorEastAsia"/>
-                <w:sz w:val="28"/>
-                <w:szCs w:val="28"/>
-              </w:rPr>
-            </w:pPr>
-            <w:r>
-              <w:rPr>
-                <w:sz w:val="28"/>
-                <w:szCs w:val="28"/>
-              </w:rPr>
-              <w:t>Open the application</w:t>
-            </w:r>
-          </w:p>
-          <w:p>
-            <w:pPr>
-              <w:pStyle w:val="ListParagraph"/>
-              <w:numPr>
-                <w:ilvl w:val="0"/>
-                <w:numId w:val="12"/>
-              </w:numPr>
-              <w:rPr>
-                <w:sz w:val="28"/>
-                <w:szCs w:val="28"/>
-              </w:rPr>
-            </w:pPr>
-            <w:r>
-              <w:rPr>
-                <w:sz w:val="28"/>
-                <w:szCs w:val="28"/>
-              </w:rPr>
-              <w:t>User enters his data</w:t>
-            </w:r>
-          </w:p>
-          <w:p>
-            <w:pPr>
-              <w:pStyle w:val="ListParagraph"/>
-              <w:numPr>
-                <w:ilvl w:val="0"/>
-                <w:numId w:val="12"/>
-              </w:numPr>
-              <w:rPr>
-                <w:sz w:val="28"/>
-                <w:szCs w:val="28"/>
-              </w:rPr>
-            </w:pPr>
-            <w:r>
-              <w:rPr>
-                <w:sz w:val="28"/>
-                <w:szCs w:val="28"/>
-              </w:rPr>
-              <w:t>User submit his data and photo to the system</w:t>
-            </w:r>
-          </w:p>
-          <w:p>
-            <w:pPr>
-              <w:pStyle w:val="ListParagraph"/>
-              <w:numPr>
-                <w:ilvl w:val="0"/>
-                <w:numId w:val="12"/>
-              </w:numPr>
-              <w:rPr>
-                <w:sz w:val="28"/>
-                <w:szCs w:val="28"/>
-              </w:rPr>
-            </w:pPr>
-            <w:r>
-              <w:rPr>
-                <w:sz w:val="28"/>
-                <w:szCs w:val="28"/>
-              </w:rPr>
-              <w:t>The system validates the user data</w:t>
-            </w:r>
-          </w:p>
-        </w:tc>
-      </w:tr>
-      <w:tr>
-        <w:trPr>
-          <w:trHeight w:val="368"/>
-        </w:trPr>
-        <w:tc>
-          <w:tcPr>
-            <w:tcW w:w="3305" w:type="dxa"/>
-            <w:tcBorders>
-              <w:top w:val="single" w:sz="4" w:space="0" w:color="000000" w:themeColor="text1"/>
-              <w:left w:val="single" w:sz="4" w:space="0" w:color="000000" w:themeColor="text1"/>
-              <w:bottom w:val="single" w:sz="4" w:space="0" w:color="000000" w:themeColor="text1"/>
-              <w:right w:val="single" w:sz="4" w:space="0" w:color="000000" w:themeColor="text1"/>
-            </w:tcBorders>
-            <w:shd w:val="clear" w:color="auto" w:fill="E2EFD9" w:themeFill="accent6" w:themeFillTint="33"/>
-            <w:hideMark/>
-          </w:tcPr>
-          <w:p>
-            <w:pPr>
-              <w:rPr>
-                <w:b/>
-                <w:bCs/>
-                <w:sz w:val="28"/>
-                <w:szCs w:val="28"/>
-              </w:rPr>
-            </w:pPr>
-            <w:r>
-              <w:rPr>
-                <w:b/>
-                <w:bCs/>
-                <w:sz w:val="28"/>
-                <w:szCs w:val="28"/>
-              </w:rPr>
-              <w:t>Additional info for steps:</w:t>
-            </w:r>
-          </w:p>
-        </w:tc>
-        <w:tc>
-          <w:tcPr>
-            <w:tcW w:w="7315" w:type="dxa"/>
-            <w:tcBorders>
-              <w:top w:val="single" w:sz="4" w:space="0" w:color="000000" w:themeColor="text1"/>
-              <w:left w:val="single" w:sz="4" w:space="0" w:color="000000" w:themeColor="text1"/>
-              <w:bottom w:val="single" w:sz="4" w:space="0" w:color="000000" w:themeColor="text1"/>
-              <w:right w:val="single" w:sz="4" w:space="0" w:color="000000" w:themeColor="text1"/>
-            </w:tcBorders>
-            <w:hideMark/>
-          </w:tcPr>
-          <w:p>
-            <w:pPr>
-              <w:rPr>
-                <w:sz w:val="28"/>
-                <w:szCs w:val="28"/>
-              </w:rPr>
-            </w:pPr>
-            <w:r>
-              <w:rPr>
-                <w:sz w:val="28"/>
-                <w:szCs w:val="28"/>
-              </w:rPr>
-              <w:t>Step 2: data is name, profile image, password.</w:t>
-            </w:r>
-          </w:p>
-        </w:tc>
-      </w:tr>
-      <w:tr>
-        <w:tc>
-          <w:tcPr>
-            <w:tcW w:w="3305" w:type="dxa"/>
-            <w:tcBorders>
-              <w:top w:val="single" w:sz="4" w:space="0" w:color="000000" w:themeColor="text1"/>
-              <w:left w:val="single" w:sz="4" w:space="0" w:color="000000" w:themeColor="text1"/>
-              <w:bottom w:val="single" w:sz="4" w:space="0" w:color="000000" w:themeColor="text1"/>
-              <w:right w:val="single" w:sz="4" w:space="0" w:color="000000" w:themeColor="text1"/>
-            </w:tcBorders>
-            <w:shd w:val="clear" w:color="auto" w:fill="E2EFD9" w:themeFill="accent6" w:themeFillTint="33"/>
-            <w:hideMark/>
-          </w:tcPr>
-          <w:p>
-            <w:pPr>
-              <w:rPr>
-                <w:b/>
-                <w:bCs/>
-                <w:sz w:val="28"/>
-                <w:szCs w:val="28"/>
-              </w:rPr>
-            </w:pPr>
-            <w:r>
-              <w:rPr>
-                <w:b/>
-                <w:bCs/>
-                <w:sz w:val="28"/>
-                <w:szCs w:val="28"/>
-              </w:rPr>
-              <w:t>Alternative Flow:</w:t>
-            </w:r>
-          </w:p>
-        </w:tc>
-        <w:tc>
-          <w:tcPr>
-            <w:tcW w:w="7315" w:type="dxa"/>
-            <w:tcBorders>
-              <w:top w:val="single" w:sz="4" w:space="0" w:color="000000" w:themeColor="text1"/>
-              <w:left w:val="single" w:sz="4" w:space="0" w:color="000000" w:themeColor="text1"/>
-              <w:bottom w:val="single" w:sz="4" w:space="0" w:color="000000" w:themeColor="text1"/>
-              <w:right w:val="single" w:sz="4" w:space="0" w:color="000000" w:themeColor="text1"/>
-            </w:tcBorders>
-            <w:hideMark/>
-          </w:tcPr>
-          <w:p>
-            <w:pPr>
-              <w:rPr>
-                <w:sz w:val="28"/>
-                <w:szCs w:val="28"/>
-              </w:rPr>
-            </w:pPr>
-            <w:r>
-              <w:rPr>
-                <w:sz w:val="28"/>
-                <w:szCs w:val="28"/>
-              </w:rPr>
-              <w:t>-if user enter non-valid data, an error message should appear to him.</w:t>
-            </w:r>
-            <w:r>
-              <w:rPr>
-                <w:sz w:val="28"/>
-                <w:szCs w:val="28"/>
-              </w:rPr>
-              <w:br/>
-            </w:r>
-            <w:r>
-              <w:rPr>
-                <w:sz w:val="28"/>
-                <w:szCs w:val="28"/>
-              </w:rPr>
-              <w:t>Ex</w:t>
-            </w:r>
-            <w:r>
-              <w:rPr>
-                <w:sz w:val="28"/>
-                <w:szCs w:val="28"/>
-              </w:rPr>
-              <w:t>:</w:t>
-            </w:r>
-            <w:r>
-              <w:t xml:space="preserve"> </w:t>
-            </w:r>
-            <w:r>
-              <w:rPr>
-                <w:sz w:val="28"/>
-                <w:szCs w:val="28"/>
-              </w:rPr>
-              <w:t>If the user uploads a file in the place des</w:t>
-            </w:r>
-            <w:r>
-              <w:rPr>
-                <w:sz w:val="28"/>
-                <w:szCs w:val="28"/>
-              </w:rPr>
-              <w:t>ignated for uploading a profile</w:t>
-            </w:r>
-            <w:r>
-              <w:rPr>
-                <w:sz w:val="28"/>
-                <w:szCs w:val="28"/>
-              </w:rPr>
-              <w:t xml:space="preserve"> photo</w:t>
-            </w:r>
-            <w:r>
-              <w:rPr>
-                <w:sz w:val="28"/>
-                <w:szCs w:val="28"/>
-              </w:rPr>
-              <w:t>.</w:t>
-            </w:r>
-          </w:p>
-        </w:tc>
-      </w:tr>
-    </w:tbl>
-    <w:p>
-      <w:pPr>
-        <w:rPr>
-          <w:rtl/>
-          <w:lang w:bidi="ar-EG"/>
-        </w:rPr>
-      </w:pPr>
-    </w:p>
-    <w:p>
-      <w:pPr>
-        <w:rPr>
-          <w:lang w:bidi="ar-EG"/>
-        </w:rPr>
-      </w:pPr>
-    </w:p>
-    <w:p>
-      <w:pPr>
-        <w:rPr>
-          <w:lang w:bidi="ar-EG"/>
-        </w:rPr>
-      </w:pPr>
-    </w:p>
-    <w:p>
-      <w:pPr>
-        <w:rPr>
-          <w:lang w:bidi="ar-EG"/>
-        </w:rPr>
-      </w:pPr>
-    </w:p>
-    <w:p>
-      <w:pPr>
-        <w:rPr>
-          <w:lang w:bidi="ar-EG"/>
-        </w:rPr>
-      </w:pPr>
-    </w:p>
-    <w:p>
-      <w:pPr>
-        <w:rPr>
-          <w:lang w:bidi="ar-EG"/>
-        </w:rPr>
-      </w:pPr>
-    </w:p>
-    <w:p>
-      <w:pPr>
-        <w:rPr>
-          <w:lang w:bidi="ar-EG"/>
-        </w:rPr>
-      </w:pPr>
-    </w:p>
-    <w:p>
-      <w:pPr>
-        <w:rPr>
-          <w:lang w:bidi="ar-EG"/>
-        </w:rPr>
-      </w:pPr>
-    </w:p>
-    <w:p>
-      <w:pPr>
-        <w:rPr>
-          <w:lang w:bidi="ar-EG"/>
-        </w:rPr>
-      </w:pPr>
-    </w:p>
-    <w:p>
-      <w:pPr>
-        <w:rPr>
-          <w:lang w:bidi="ar-EG"/>
-        </w:rPr>
-      </w:pPr>
-    </w:p>
-    <w:p>
-      <w:pPr>
-        <w:rPr>
-          <w:lang w:bidi="ar-EG"/>
-        </w:rPr>
-      </w:pPr>
-    </w:p>
-    <w:p>
-      <w:pPr>
-        <w:rPr>
-          <w:lang w:bidi="ar-EG"/>
-        </w:rPr>
-      </w:pPr>
-    </w:p>
-    <w:p>
-      <w:pPr>
-        <w:tabs>
-          <w:tab w:val="left" w:pos="3255"/>
-        </w:tabs>
-        <w:rPr>
-          <w:lang w:bidi="ar-EG"/>
-        </w:rPr>
-      </w:pPr>
-      <w:r>
-        <w:rPr>
-          <w:lang w:bidi="ar-EG"/>
-        </w:rPr>
-        <w:tab/>
-      </w:r>
-    </w:p>
-    <w:p>
-      <w:pPr>
-        <w:rPr>
-          <w:lang w:bidi="ar-EG"/>
-        </w:rPr>
-      </w:pPr>
-    </w:p>
-    <w:p>
-      <w:pPr>
-        <w:pStyle w:val="ListParagraph"/>
-        <w:numPr>
-          <w:ilvl w:val="0"/>
-          <w:numId w:val="13"/>
-        </w:numPr>
-        <w:rPr>
-          <w:b/>
-          <w:bCs/>
-          <w:sz w:val="36"/>
-          <w:szCs w:val="36"/>
-          <w:rtl/>
-          <w:lang w:bidi="ar-EG"/>
-        </w:rPr>
-      </w:pPr>
-      <w:r>
-        <w:rPr>
-          <w:b/>
-          <w:bCs/>
           <w:sz w:val="36"/>
           <w:szCs w:val="36"/>
           <w:lang w:bidi="ar-EG"/>
@@ -6703,63 +6757,6 @@
           <w:lang w:bidi="ar-EG"/>
         </w:rPr>
       </w:pPr>
-      <w:r>
-        <w:rPr>
-          <w:noProof/>
-        </w:rPr>
-        <w:drawing>
-          <wp:anchor distT="0" distB="0" distL="114300" distR="114300" simplePos="0" relativeHeight="251671552" behindDoc="0" locked="0" layoutInCell="1" allowOverlap="1" wp14:anchorId="69116D86" wp14:editId="5CA3AF4E">
-            <wp:simplePos x="0" y="0"/>
-            <wp:positionH relativeFrom="margin">
-              <wp:posOffset>-428625</wp:posOffset>
-            </wp:positionH>
-            <wp:positionV relativeFrom="paragraph">
-              <wp:posOffset>127000</wp:posOffset>
-            </wp:positionV>
-            <wp:extent cx="6877050" cy="2781300"/>
-            <wp:effectExtent l="0" t="0" r="0" b="0"/>
-            <wp:wrapNone/>
-            <wp:docPr id="4" name="Picture 4"/>
-            <wp:cNvGraphicFramePr>
-              <a:graphicFrameLocks xmlns:a="http://schemas.openxmlformats.org/drawingml/2006/main" noChangeAspect="1"/>
-            </wp:cNvGraphicFramePr>
-            <a:graphic xmlns:a="http://schemas.openxmlformats.org/drawingml/2006/main">
-              <a:graphicData uri="http://schemas.openxmlformats.org/drawingml/2006/picture">
-                <pic:pic xmlns:pic="http://schemas.openxmlformats.org/drawingml/2006/picture">
-                  <pic:nvPicPr>
-                    <pic:cNvPr id="1" name=""/>
-                    <pic:cNvPicPr/>
-                  </pic:nvPicPr>
-                  <pic:blipFill>
-                    <a:blip r:embed="rId17">
-                      <a:extLst>
-                        <a:ext uri="{28A0092B-C50C-407E-A947-70E740481C1C}">
-                          <a14:useLocalDpi xmlns:a14="http://schemas.microsoft.com/office/drawing/2010/main" val="0"/>
-                        </a:ext>
-                      </a:extLst>
-                    </a:blip>
-                    <a:stretch>
-                      <a:fillRect/>
-                    </a:stretch>
-                  </pic:blipFill>
-                  <pic:spPr>
-                    <a:xfrm>
-                      <a:off x="0" y="0"/>
-                      <a:ext cx="6877050" cy="2781300"/>
-                    </a:xfrm>
-                    <a:prstGeom prst="rect">
-                      <a:avLst/>
-                    </a:prstGeom>
-                  </pic:spPr>
-                </pic:pic>
-              </a:graphicData>
-            </a:graphic>
-            <wp14:sizeRelH relativeFrom="margin">
-              <wp14:pctWidth>0</wp14:pctWidth>
-            </wp14:sizeRelH>
-          </wp:anchor>
-        </w:drawing>
-      </w:r>
     </w:p>
     <w:p>
       <w:pPr>
@@ -7626,8 +7623,6 @@
           <w:lang w:bidi="ar-EG"/>
         </w:rPr>
       </w:pPr>
-      <w:bookmarkStart w:id="0" w:name="_GoBack"/>
-      <w:bookmarkEnd w:id="0"/>
     </w:p>
     <w:p>
       <w:pPr>
@@ -7642,13 +7637,8 @@
           <w:lang w:bidi="ar-EG"/>
         </w:rPr>
       </w:pPr>
-    </w:p>
-    <w:p>
-      <w:pPr>
-        <w:rPr>
-          <w:lang w:bidi="ar-EG"/>
-        </w:rPr>
-      </w:pPr>
+      <w:bookmarkStart w:id="0" w:name="_GoBack"/>
+      <w:bookmarkEnd w:id="0"/>
     </w:p>
     <w:sectPr>
       <w:footerReference w:type="default" r:id="rId18"/>
@@ -7702,6 +7692,7 @@
         <w:docPartUnique/>
       </w:docPartObj>
     </w:sdtPr>
+    <w:sdtEndPr/>
     <w:sdtContent>
       <w:sdt>
         <w:sdtPr>
@@ -7711,6 +7702,7 @@
             <w:docPartUnique/>
           </w:docPartObj>
         </w:sdtPr>
+        <w:sdtEndPr/>
         <w:sdtContent>
           <w:p>
             <w:pPr>

</xml_diff>